<commit_message>
Added executable; Updated code, quote, and read me
</commit_message>
<xml_diff>
--- a/senior_quote.docx
+++ b/senior_quote.docx
@@ -12,6 +12,62 @@
         <w:t>71 627A716D6C 62697371766F 6B77757863626D7A 616B716D766B6D 71 7A6D69747467 6C716C.</w:t>
       </w:r>
       <w:r>
+        <w:t>”</w:t>
+      </w:r>
+    </w:p>
+    <w:p/>
+    <w:p/>
+    <w:p>
+      <w:pPr>
+        <w:tabs>
+          <w:tab w:val="left" w:pos="560"/>
+          <w:tab w:val="left" w:pos="1120"/>
+          <w:tab w:val="left" w:pos="1680"/>
+          <w:tab w:val="left" w:pos="2240"/>
+          <w:tab w:val="left" w:pos="2800"/>
+          <w:tab w:val="left" w:pos="3360"/>
+          <w:tab w:val="left" w:pos="3920"/>
+          <w:tab w:val="left" w:pos="4480"/>
+          <w:tab w:val="left" w:pos="5040"/>
+          <w:tab w:val="left" w:pos="5600"/>
+          <w:tab w:val="left" w:pos="6160"/>
+          <w:tab w:val="left" w:pos="6720"/>
+        </w:tabs>
+        <w:autoSpaceDE w:val="0"/>
+        <w:autoSpaceDN w:val="0"/>
+        <w:adjustRightInd w:val="0"/>
+        <w:rPr>
+          <w:rFonts w:ascii="Menlo" w:hAnsi="Menlo" w:cs="Menlo"/>
+          <w:color w:val="00FF00"/>
+          <w:sz w:val="22"/>
+          <w:szCs w:val="22"/>
+        </w:rPr>
+      </w:pPr>
+      <w:r>
+        <w:rPr>
+          <w:rFonts w:ascii="Menlo" w:hAnsi="Menlo" w:cs="Menlo"/>
+          <w:color w:val="00FF00"/>
+          <w:sz w:val="22"/>
+          <w:szCs w:val="22"/>
+        </w:rPr>
+        <w:t>“</w:t>
+      </w:r>
+      <w:r>
+        <w:rPr>
+          <w:rFonts w:ascii="Menlo" w:hAnsi="Menlo" w:cs="Menlo"/>
+          <w:color w:val="00FF00"/>
+          <w:sz w:val="22"/>
+          <w:szCs w:val="22"/>
+        </w:rPr>
+        <w:t>62707161 7161 62706D 7A6D61637462 776E 677763 767762 746D626271766F 756D 6269736D 6B61.</w:t>
+      </w:r>
+      <w:r>
+        <w:rPr>
+          <w:rFonts w:ascii="Menlo" w:hAnsi="Menlo" w:cs="Menlo"/>
+          <w:color w:val="00FF00"/>
+          <w:sz w:val="22"/>
+          <w:szCs w:val="22"/>
+        </w:rPr>
         <w:t>”</w:t>
       </w:r>
     </w:p>

</xml_diff>